<commit_message>
herhalingsoef footer af maar niet helemaal
</commit_message>
<xml_diff>
--- a/Algemeen/samenvatting.docx
+++ b/Algemeen/samenvatting.docx
@@ -22,34 +22,76 @@
     <w:p/>
     <w:p>
       <w:r>
-        <w:t>&lt;h</w:t>
+        <w:t>&lt;</w:t>
+      </w:r>
+      <w:proofErr w:type="gramStart"/>
+      <w:r>
+        <w:t>h</w:t>
       </w:r>
       <w:r>
         <w:t>eader</w:t>
       </w:r>
+      <w:proofErr w:type="gramEnd"/>
       <w:r>
         <w:t>&gt;</w:t>
       </w:r>
     </w:p>
     <w:p>
       <w:r>
-        <w:t>&lt;h1&gt;</w:t>
-      </w:r>
-    </w:p>
-    <w:p>
-      <w:r>
-        <w:t xml:space="preserve">&lt;p&gt; paragraaf </w:t>
-      </w:r>
-    </w:p>
-    <w:p>
-      <w:r>
-        <w:t>&lt;a&gt; hyperlink van tekst maken</w:t>
+        <w:t>&lt;</w:t>
+      </w:r>
+      <w:proofErr w:type="gramStart"/>
+      <w:r>
+        <w:t>h</w:t>
+      </w:r>
+      <w:proofErr w:type="gramEnd"/>
+      <w:r>
+        <w:t>1&gt;</w:t>
+      </w:r>
+    </w:p>
+    <w:p>
+      <w:r>
+        <w:t>&lt;</w:t>
+      </w:r>
+      <w:proofErr w:type="gramStart"/>
+      <w:r>
+        <w:t>p</w:t>
+      </w:r>
+      <w:proofErr w:type="gramEnd"/>
+      <w:r>
+        <w:t xml:space="preserve">&gt; paragraaf </w:t>
+      </w:r>
+    </w:p>
+    <w:p>
+      <w:r>
+        <w:t>&lt;</w:t>
+      </w:r>
+      <w:proofErr w:type="gramStart"/>
+      <w:r>
+        <w:t>a</w:t>
+      </w:r>
+      <w:proofErr w:type="gramEnd"/>
+      <w:r>
+        <w:t>&gt; hyperlink van tekst maken</w:t>
       </w:r>
       <w:r>
         <w:t xml:space="preserve"> </w:t>
       </w:r>
-      <w:r>
-        <w:t xml:space="preserve">href=”hier id of adres” </w:t>
+      <w:proofErr w:type="spellStart"/>
+      <w:r>
+        <w:t>href</w:t>
+      </w:r>
+      <w:proofErr w:type="spellEnd"/>
+      <w:r>
+        <w:t xml:space="preserve">=”hier </w:t>
+      </w:r>
+      <w:proofErr w:type="spellStart"/>
+      <w:r>
+        <w:t>id</w:t>
+      </w:r>
+      <w:proofErr w:type="spellEnd"/>
+      <w:r>
+        <w:t xml:space="preserve"> of adres” </w:t>
       </w:r>
       <w:r>
         <w:t>target=”_blank</w:t>
@@ -60,15 +102,41 @@
     </w:p>
     <w:p>
       <w:r>
-        <w:t xml:space="preserve">(dit is om te openen in een nieuwe pagina, default is </w:t>
-      </w:r>
-      <w:r>
-        <w:t>_self, zelfde frame)</w:t>
-      </w:r>
-    </w:p>
-    <w:p>
-      <w:r>
-        <w:t>&lt;br&gt; break</w:t>
+        <w:t>(</w:t>
+      </w:r>
+      <w:proofErr w:type="gramStart"/>
+      <w:r>
+        <w:t>dit</w:t>
+      </w:r>
+      <w:proofErr w:type="gramEnd"/>
+      <w:r>
+        <w:t xml:space="preserve"> is om te openen in een nieuwe pagina, default is </w:t>
+      </w:r>
+      <w:r>
+        <w:t>_</w:t>
+      </w:r>
+      <w:proofErr w:type="spellStart"/>
+      <w:r>
+        <w:t>self</w:t>
+      </w:r>
+      <w:proofErr w:type="spellEnd"/>
+      <w:r>
+        <w:t>, zelfde frame)</w:t>
+      </w:r>
+    </w:p>
+    <w:p>
+      <w:r>
+        <w:t>&lt;</w:t>
+      </w:r>
+      <w:proofErr w:type="spellStart"/>
+      <w:proofErr w:type="gramStart"/>
+      <w:r>
+        <w:t>br</w:t>
+      </w:r>
+      <w:proofErr w:type="spellEnd"/>
+      <w:proofErr w:type="gramEnd"/>
+      <w:r>
+        <w:t>&gt; break</w:t>
       </w:r>
       <w:r>
         <w:t xml:space="preserve"> volgende lijn</w:t>
@@ -76,25 +144,70 @@
     </w:p>
     <w:p>
       <w:r>
-        <w:t>&lt;nav&gt; navigatie elementen</w:t>
-      </w:r>
-    </w:p>
-    <w:p>
-      <w:r>
-        <w:t xml:space="preserve">&lt;main&gt; hoofd deel </w:t>
-      </w:r>
-    </w:p>
-    <w:p>
-      <w:r>
-        <w:t xml:space="preserve">&lt;article&gt; </w:t>
-      </w:r>
-      <w:r>
-        <w:t>groep onderdeel van main</w:t>
-      </w:r>
-    </w:p>
-    <w:p>
-      <w:r>
-        <w:t>&lt;footer&gt; voetnoot</w:t>
+        <w:t>&lt;</w:t>
+      </w:r>
+      <w:proofErr w:type="spellStart"/>
+      <w:proofErr w:type="gramStart"/>
+      <w:r>
+        <w:t>nav</w:t>
+      </w:r>
+      <w:proofErr w:type="spellEnd"/>
+      <w:proofErr w:type="gramEnd"/>
+      <w:r>
+        <w:t>&gt; navigatie elementen</w:t>
+      </w:r>
+    </w:p>
+    <w:p>
+      <w:r>
+        <w:t>&lt;</w:t>
+      </w:r>
+      <w:proofErr w:type="spellStart"/>
+      <w:proofErr w:type="gramStart"/>
+      <w:r>
+        <w:t>main</w:t>
+      </w:r>
+      <w:proofErr w:type="spellEnd"/>
+      <w:proofErr w:type="gramEnd"/>
+      <w:r>
+        <w:t xml:space="preserve">&gt; hoofd deel </w:t>
+      </w:r>
+    </w:p>
+    <w:p>
+      <w:r>
+        <w:t>&lt;</w:t>
+      </w:r>
+      <w:proofErr w:type="spellStart"/>
+      <w:proofErr w:type="gramStart"/>
+      <w:r>
+        <w:t>article</w:t>
+      </w:r>
+      <w:proofErr w:type="spellEnd"/>
+      <w:proofErr w:type="gramEnd"/>
+      <w:r>
+        <w:t xml:space="preserve">&gt; </w:t>
+      </w:r>
+      <w:r>
+        <w:t xml:space="preserve">groep onderdeel van </w:t>
+      </w:r>
+      <w:proofErr w:type="spellStart"/>
+      <w:r>
+        <w:t>main</w:t>
+      </w:r>
+      <w:proofErr w:type="spellEnd"/>
+    </w:p>
+    <w:p>
+      <w:r>
+        <w:t>&lt;</w:t>
+      </w:r>
+      <w:proofErr w:type="spellStart"/>
+      <w:proofErr w:type="gramStart"/>
+      <w:r>
+        <w:t>footer</w:t>
+      </w:r>
+      <w:proofErr w:type="spellEnd"/>
+      <w:proofErr w:type="gramEnd"/>
+      <w:r>
+        <w:t>&gt; voetnoot</w:t>
       </w:r>
     </w:p>
     <w:p/>
@@ -109,20 +222,58 @@
     <w:p/>
     <w:p>
       <w:r>
-        <w:t>&lt;a&gt; href=”#” is terug naar top van pagina gaan</w:t>
-      </w:r>
-    </w:p>
-    <w:p>
-      <w:r>
-        <w:t>:hover altijd op het examen</w:t>
-      </w:r>
-    </w:p>
-    <w:p>
-      <w:r>
-        <w:t>Font definieren kan in 1 regel</w:t>
-      </w:r>
-      <w:r>
-        <w:t>: wei</w:t>
+        <w:t>&lt;</w:t>
+      </w:r>
+      <w:proofErr w:type="gramStart"/>
+      <w:r>
+        <w:t>a</w:t>
+      </w:r>
+      <w:proofErr w:type="gramEnd"/>
+      <w:r>
+        <w:t xml:space="preserve">&gt; </w:t>
+      </w:r>
+      <w:proofErr w:type="spellStart"/>
+      <w:r>
+        <w:t>href</w:t>
+      </w:r>
+      <w:proofErr w:type="spellEnd"/>
+      <w:r>
+        <w:t>=”#” is terug naar top van pagina gaan</w:t>
+      </w:r>
+    </w:p>
+    <w:p>
+      <w:proofErr w:type="gramStart"/>
+      <w:r>
+        <w:t>:</w:t>
+      </w:r>
+      <w:proofErr w:type="spellStart"/>
+      <w:r>
+        <w:t>hover</w:t>
+      </w:r>
+      <w:proofErr w:type="spellEnd"/>
+      <w:proofErr w:type="gramEnd"/>
+      <w:r>
+        <w:t xml:space="preserve"> altijd op het examen</w:t>
+      </w:r>
+    </w:p>
+    <w:p>
+      <w:r>
+        <w:t xml:space="preserve">Font </w:t>
+      </w:r>
+      <w:proofErr w:type="spellStart"/>
+      <w:r>
+        <w:t>definieren</w:t>
+      </w:r>
+      <w:proofErr w:type="spellEnd"/>
+      <w:r>
+        <w:t xml:space="preserve"> kan in 1 regel</w:t>
+      </w:r>
+      <w:r>
+        <w:t xml:space="preserve">: </w:t>
+      </w:r>
+      <w:proofErr w:type="spellStart"/>
+      <w:r>
+        <w:t>wei</w:t>
       </w:r>
       <w:r>
         <w:t>g</w:t>
@@ -133,8 +284,17 @@
       <w:r>
         <w:t>t</w:t>
       </w:r>
-      <w:r>
-        <w:t xml:space="preserve"> en style eerst geven!!!!</w:t>
+      <w:proofErr w:type="spellEnd"/>
+      <w:r>
+        <w:t xml:space="preserve"> en </w:t>
+      </w:r>
+      <w:proofErr w:type="spellStart"/>
+      <w:r>
+        <w:t>style</w:t>
+      </w:r>
+      <w:proofErr w:type="spellEnd"/>
+      <w:r>
+        <w:t xml:space="preserve"> eerst geven!!!!</w:t>
       </w:r>
     </w:p>
     <w:p/>
@@ -147,6 +307,7 @@
           <w:lang w:val="en-US"/>
         </w:rPr>
       </w:pPr>
+      <w:proofErr w:type="spellStart"/>
       <w:r>
         <w:rPr>
           <w:b/>
@@ -156,6 +317,7 @@
         </w:rPr>
         <w:t>Boxmodel</w:t>
       </w:r>
+      <w:proofErr w:type="spellEnd"/>
     </w:p>
     <w:p>
       <w:pPr>
@@ -236,52 +398,142 @@
       </w:r>
     </w:p>
     <w:p>
-      <w:r>
-        <w:t>altijd eerst de parent een p</w:t>
-      </w:r>
-      <w:r>
-        <w:t>ositie geven om een child te kunnen positioneren!!!!!!!</w:t>
-      </w:r>
-    </w:p>
-    <w:p>
-      <w:r>
-        <w:t>Calc gebruiken want border box telt margin niet mee calc(</w:t>
-      </w:r>
-      <w:r>
-        <w:t>100% / 3 – hoeveelheid margin)</w:t>
+      <w:proofErr w:type="gramStart"/>
+      <w:r>
+        <w:t>altijd</w:t>
+      </w:r>
+      <w:proofErr w:type="gramEnd"/>
+      <w:r>
+        <w:t xml:space="preserve"> eerst de </w:t>
+      </w:r>
+      <w:proofErr w:type="spellStart"/>
+      <w:r>
+        <w:t>parent</w:t>
+      </w:r>
+      <w:proofErr w:type="spellEnd"/>
+      <w:r>
+        <w:t xml:space="preserve"> een p</w:t>
+      </w:r>
+      <w:r>
+        <w:t xml:space="preserve">ositie geven om een </w:t>
+      </w:r>
+      <w:proofErr w:type="spellStart"/>
+      <w:r>
+        <w:t>child</w:t>
+      </w:r>
+      <w:proofErr w:type="spellEnd"/>
+      <w:r>
+        <w:t xml:space="preserve"> te kunnen positioneren!!!!!!!</w:t>
+      </w:r>
+    </w:p>
+    <w:p>
+      <w:proofErr w:type="spellStart"/>
+      <w:r>
+        <w:t>Calc</w:t>
+      </w:r>
+      <w:proofErr w:type="spellEnd"/>
+      <w:r>
+        <w:t xml:space="preserve"> gebruiken want border box telt </w:t>
+      </w:r>
+      <w:proofErr w:type="spellStart"/>
+      <w:r>
+        <w:t>margin</w:t>
+      </w:r>
+      <w:proofErr w:type="spellEnd"/>
+      <w:r>
+        <w:t xml:space="preserve"> niet mee </w:t>
+      </w:r>
+      <w:proofErr w:type="spellStart"/>
+      <w:proofErr w:type="gramStart"/>
+      <w:r>
+        <w:t>calc</w:t>
+      </w:r>
+      <w:proofErr w:type="spellEnd"/>
+      <w:r>
+        <w:t>(</w:t>
+      </w:r>
+      <w:proofErr w:type="gramEnd"/>
+      <w:r>
+        <w:t xml:space="preserve">100% / 3 – hoeveelheid </w:t>
+      </w:r>
+      <w:proofErr w:type="spellStart"/>
+      <w:r>
+        <w:t>margin</w:t>
+      </w:r>
+      <w:proofErr w:type="spellEnd"/>
+      <w:r>
+        <w:t>)</w:t>
       </w:r>
     </w:p>
     <w:p>
       <w:r>
         <w:lastRenderedPageBreak/>
-        <w:t>Iets centreren dat een vaste breedte heeft? =&gt; margin 0 auto</w:t>
-      </w:r>
-    </w:p>
-    <w:p>
-      <w:r>
-        <w:t>Margin toepassen op een element? =&gt; block element van maken</w:t>
+        <w:t xml:space="preserve">Iets centreren dat een vaste breedte heeft? =&gt; </w:t>
+      </w:r>
+      <w:proofErr w:type="spellStart"/>
+      <w:r>
+        <w:t>margin</w:t>
+      </w:r>
+      <w:proofErr w:type="spellEnd"/>
+      <w:r>
+        <w:t xml:space="preserve"> 0 auto</w:t>
+      </w:r>
+    </w:p>
+    <w:p>
+      <w:proofErr w:type="spellStart"/>
+      <w:r>
+        <w:t>Margin</w:t>
+      </w:r>
+      <w:proofErr w:type="spellEnd"/>
+      <w:r>
+        <w:t xml:space="preserve"> toepassen op een element? =&gt; block element van maken</w:t>
       </w:r>
     </w:p>
     <w:p/>
     <w:p>
-      <w:pPr>
-        <w:rPr>
-          <w:lang w:val="en-US"/>
-        </w:rPr>
-      </w:pPr>
-      <w:r>
-        <w:rPr>
-          <w:lang w:val="en-US"/>
-        </w:rPr>
-        <w:t>Iets centreren: margin left auto, margin</w:t>
-      </w:r>
-      <w:r>
-        <w:rPr>
-          <w:lang w:val="en-US"/>
-        </w:rPr>
+      <w:r>
+        <w:t xml:space="preserve">Iets centreren: </w:t>
+      </w:r>
+      <w:proofErr w:type="spellStart"/>
+      <w:r>
+        <w:t>margin</w:t>
+      </w:r>
+      <w:proofErr w:type="spellEnd"/>
+      <w:r>
+        <w:t xml:space="preserve"> </w:t>
+      </w:r>
+      <w:proofErr w:type="spellStart"/>
+      <w:r>
+        <w:t>left</w:t>
+      </w:r>
+      <w:proofErr w:type="spellEnd"/>
+      <w:r>
+        <w:t xml:space="preserve"> auto, </w:t>
+      </w:r>
+      <w:proofErr w:type="spellStart"/>
+      <w:r>
+        <w:t>margin</w:t>
+      </w:r>
+      <w:proofErr w:type="spellEnd"/>
+      <w:r>
         <w:t xml:space="preserve"> right auto</w:t>
       </w:r>
     </w:p>
+    <w:p/>
+    <w:p>
+      <w:proofErr w:type="spellStart"/>
+      <w:r>
+        <w:t>Footer</w:t>
+      </w:r>
+      <w:proofErr w:type="spellEnd"/>
+      <w:r>
+        <w:t xml:space="preserve"> op bodem va</w:t>
+      </w:r>
+      <w:r>
+        <w:t xml:space="preserve">n pagina: </w:t>
+      </w:r>
+    </w:p>
+    <w:p/>
     <w:sectPr>
       <w:pgSz w:w="11906" w:h="16838"/>
       <w:pgMar w:top="1417" w:right="1417" w:bottom="1417" w:left="1417" w:header="708" w:footer="708" w:gutter="0"/>

</xml_diff>